<commit_message>
atualizado e finalizado a primeira versão do script do primeiro artigo do site
</commit_message>
<xml_diff>
--- a/outros artigos/organização das pastas em seu computador/conteudo.docx
+++ b/outros artigos/organização das pastas em seu computador/conteudo.docx
@@ -3,8 +3,483 @@
 <w:document xmlns:wpc="http://schemas.microsoft.com/office/word/2010/wordprocessingCanvas" xmlns:mc="http://schemas.openxmlformats.org/markup-compatibility/2006" xmlns:o="urn:schemas-microsoft-com:office:office" xmlns:r="http://schemas.openxmlformats.org/officeDocument/2006/relationships" xmlns:m="http://schemas.openxmlformats.org/officeDocument/2006/math" xmlns:v="urn:schemas-microsoft-com:vml" xmlns:wp14="http://schemas.microsoft.com/office/word/2010/wordprocessingDrawing" xmlns:wp="http://schemas.openxmlformats.org/drawingml/2006/wordprocessingDrawing" xmlns:w="http://schemas.openxmlformats.org/wordprocessingml/2006/main" xmlns:w14="http://schemas.microsoft.com/office/word/2010/wordml" xmlns:w10="urn:schemas-microsoft-com:office:word" xmlns:w15="http://schemas.microsoft.com/office/word/2012/wordml" xmlns:wpg="http://schemas.microsoft.com/office/word/2010/wordprocessingGroup" xmlns:wpi="http://schemas.microsoft.com/office/word/2010/wordprocessingInk" xmlns:wne="http://schemas.microsoft.com/office/word/2006/wordml" xmlns:wps="http://schemas.microsoft.com/office/word/2010/wordprocessingShape" xmlns:wpsCustomData="http://www.wps.cn/officeDocument/2013/wpsCustomData" mc:Ignorable="w14 w15 wp14">
   <w:body>
     <w:p>
+      <w:pPr>
+        <w:rPr>
+          <w:rFonts w:hint="default"/>
+          <w:lang w:val="pt-BR"/>
+        </w:rPr>
+      </w:pPr>
+      <w:r>
+        <w:rPr>
+          <w:rFonts w:hint="default"/>
+          <w:lang w:val="pt-BR"/>
+        </w:rPr>
+        <w:t>[Texto de um sub-site 1]</w:t>
+      </w:r>
+    </w:p>
+    <w:p>
+      <w:pPr>
+        <w:rPr>
+          <w:rFonts w:hint="default"/>
+          <w:lang w:val="pt-BR"/>
+        </w:rPr>
+      </w:pPr>
+    </w:p>
+    <w:p>
+      <w:pPr>
+        <w:rPr>
+          <w:rFonts w:hint="default"/>
+          <w:lang w:val="pt-BR"/>
+        </w:rPr>
+      </w:pPr>
+      <w:r>
+        <w:rPr>
+          <w:rFonts w:hint="default"/>
+          <w:lang w:val="pt-BR"/>
+        </w:rPr>
+        <w:t xml:space="preserve">!site para encontrar as matérias e informações para este artigo: </w:t>
+      </w:r>
+      <w:r>
+        <w:rPr>
+          <w:rFonts w:ascii="SimSun" w:hAnsi="SimSun" w:eastAsia="SimSun" w:cs="SimSun"/>
+          <w:sz w:val="24"/>
+          <w:szCs w:val="24"/>
+        </w:rPr>
+        <w:fldChar w:fldCharType="begin"/>
+      </w:r>
+      <w:r>
+        <w:rPr>
+          <w:rFonts w:ascii="SimSun" w:hAnsi="SimSun" w:eastAsia="SimSun" w:cs="SimSun"/>
+          <w:sz w:val="24"/>
+          <w:szCs w:val="24"/>
+        </w:rPr>
+        <w:instrText xml:space="preserve"> HYPERLINK "https://www.youtube.com/results?search_query=thomas+frank+organizar+os+arquivos+do+computador" </w:instrText>
+      </w:r>
+      <w:r>
+        <w:rPr>
+          <w:rFonts w:ascii="SimSun" w:hAnsi="SimSun" w:eastAsia="SimSun" w:cs="SimSun"/>
+          <w:sz w:val="24"/>
+          <w:szCs w:val="24"/>
+        </w:rPr>
+        <w:fldChar w:fldCharType="separate"/>
+      </w:r>
+      <w:r>
+        <w:rPr>
+          <w:rStyle w:val="4"/>
+          <w:rFonts w:ascii="SimSun" w:hAnsi="SimSun" w:eastAsia="SimSun" w:cs="SimSun"/>
+          <w:sz w:val="24"/>
+          <w:szCs w:val="24"/>
+        </w:rPr>
+        <w:t>thomas frank organizar os arquivos do computador - YouTube</w:t>
+      </w:r>
+      <w:r>
+        <w:rPr>
+          <w:rFonts w:ascii="SimSun" w:hAnsi="SimSun" w:eastAsia="SimSun" w:cs="SimSun"/>
+          <w:sz w:val="24"/>
+          <w:szCs w:val="24"/>
+        </w:rPr>
+        <w:fldChar w:fldCharType="end"/>
+      </w:r>
+      <w:r>
+        <w:rPr>
+          <w:rFonts w:hint="default"/>
+          <w:lang w:val="pt-BR"/>
+        </w:rPr>
+        <w:t>!</w:t>
+      </w:r>
+    </w:p>
+    <w:p>
+      <w:pPr>
+        <w:rPr>
+          <w:rFonts w:hint="default"/>
+          <w:lang w:val="pt-BR"/>
+        </w:rPr>
+      </w:pPr>
+    </w:p>
+    <w:p>
+      <w:pPr>
+        <w:rPr>
+          <w:rFonts w:hint="default"/>
+          <w:lang w:val="pt-BR"/>
+        </w:rPr>
+      </w:pPr>
+      <w:r>
+        <w:rPr>
+          <w:rFonts w:hint="default"/>
+          <w:lang w:val="pt-BR"/>
+        </w:rPr>
+        <w:t>Organização de pastas no seu computador &lt;h1&gt;</w:t>
+      </w:r>
+    </w:p>
+    <w:p>
+      <w:pPr>
+        <w:rPr>
+          <w:rFonts w:hint="default"/>
+          <w:lang w:val="pt-BR"/>
+        </w:rPr>
+      </w:pPr>
+    </w:p>
+    <w:p>
+      <w:pPr>
+        <w:rPr>
+          <w:rFonts w:hint="default"/>
+          <w:lang w:val="pt-BR"/>
+        </w:rPr>
+      </w:pPr>
+      <w:r>
+        <w:rPr>
+          <w:rFonts w:hint="default"/>
+          <w:lang w:val="pt-BR"/>
+        </w:rPr>
+        <w:t>Quem nunca olhou em seu computador e viu vários arquivos na sua área de trabalho e não sabe onde encontrar o arquivo que você precisa? Isso pode afetar muito sua produtividade no estudo ou no trabalho, por que a organização ajuda muito na produtividade, então, neste artigo vou te dar algumas dicas muito úteis e te dar exemplo de como você pode organizar seus arquivos no computador de melhor forma</w:t>
+      </w:r>
+      <w:r>
+        <w:rPr>
+          <w:rFonts w:hint="default"/>
+          <w:lang w:val="pt-BR"/>
+        </w:rPr>
+        <w:br w:type="textWrapping"/>
+      </w:r>
+      <w:r>
+        <w:rPr>
+          <w:rFonts w:hint="default"/>
+          <w:lang w:val="pt-BR"/>
+        </w:rPr>
+        <w:br w:type="textWrapping"/>
+      </w:r>
+      <w:r>
+        <w:rPr>
+          <w:rFonts w:hint="default"/>
+          <w:lang w:val="pt-BR"/>
+        </w:rPr>
+        <w:t>Dica 1: Todos os seus arquivos devem ficar em uma pasta e em sub-pastas &lt;h2&gt;</w:t>
+      </w:r>
+    </w:p>
+    <w:p>
+      <w:pPr>
+        <w:rPr>
+          <w:rFonts w:hint="default"/>
+          <w:lang w:val="pt-BR"/>
+        </w:rPr>
+      </w:pPr>
+      <w:r>
+        <w:rPr>
+          <w:rFonts w:hint="default"/>
+          <w:lang w:val="pt-BR"/>
+        </w:rPr>
+        <w:t>Deixar todos os seus arquivos na pasta de documentos no computador não é uma boa maneira de organizar seus arquivos, então, todos os seus arquivos devem ficar em pastas que correspondem ao assunto e objetivo daquele arquivo, nenhum arquivo deve ficar em uma pasta aleatória, tudo devera ficar em seu lugar respectivo.</w:t>
+      </w:r>
+    </w:p>
+    <w:p>
+      <w:pPr>
+        <w:rPr>
+          <w:rFonts w:hint="default"/>
+          <w:lang w:val="pt-BR"/>
+        </w:rPr>
+      </w:pPr>
+      <w:r>
+        <w:rPr>
+          <w:rFonts w:hint="default"/>
+          <w:lang w:val="pt-BR"/>
+        </w:rPr>
+        <w:t>Exemplo: imagine um estudante que guarda suas tarefas de casa no computador, em vez de ele apenas colocar a sua tarefa nos milhares de arquivos de uma pasta, com assuntos diferentes e objetivos diferentes, ele poderá criar uma pasta apenas destinado a trabalhos de casa, e colocará dentro de outra pasta da matéria do trabalho de casa, assim, quando ele precisar rever o seu trabalho de casa, será muito mais fácil encontra-lo.</w:t>
+      </w:r>
+    </w:p>
+    <w:p>
+      <w:pPr>
+        <w:rPr>
+          <w:rFonts w:hint="default"/>
+          <w:lang w:val="pt-BR"/>
+        </w:rPr>
+      </w:pPr>
+    </w:p>
+    <w:p>
+      <w:pPr>
+        <w:rPr>
+          <w:rFonts w:hint="default"/>
+          <w:lang w:val="pt-BR"/>
+        </w:rPr>
+      </w:pPr>
+      <w:r>
+        <w:rPr>
+          <w:rFonts w:hint="default"/>
+          <w:lang w:val="pt-BR"/>
+        </w:rPr>
+        <w:t>Dica 2: coloque nomes que identifiquem seus arquivos &lt;h2&gt;</w:t>
+      </w:r>
+    </w:p>
+    <w:p>
+      <w:pPr>
+        <w:rPr>
+          <w:rFonts w:hint="default"/>
+          <w:lang w:val="pt-BR"/>
+        </w:rPr>
+      </w:pPr>
+      <w:r>
+        <w:rPr>
+          <w:rFonts w:hint="default"/>
+          <w:lang w:val="pt-BR"/>
+        </w:rPr>
+        <w:t>Isso é muito importante pois, colocando um nome adequado para aquele arquivo, se precisarmos usar o campo de busca do computador para acha-lo, irá ser bem mais fácil, pois, se sabermos o assunto do arquivos que queremos achar, é só pesquisar por aquele assunto, e se o nome do arquivo corresponder ao seu assunto, acharemos este arquivo rapidamente; não precisamos colocar 50 letras em um titulo de um arquivo e detalhado no titulo, apenas colocar um titulo que o identifica que mais rápido e que o ajude e encontra-lo mais rapidamente.</w:t>
+      </w:r>
+    </w:p>
+    <w:p>
+      <w:pPr>
+        <w:rPr>
+          <w:rFonts w:hint="default"/>
+          <w:lang w:val="pt-BR"/>
+        </w:rPr>
+      </w:pPr>
+      <w:r>
+        <w:rPr>
+          <w:rFonts w:hint="default"/>
+          <w:lang w:val="pt-BR"/>
+        </w:rPr>
+        <w:t>Exemplo: No caso de um trabalhador, quando ele for salvar um arquivo, se ele colocar o nome do assunto do arquivo e a qual projeto ele pertence, ele achará bem mais fácil este arquivo quando ele precisar dele.</w:t>
+      </w:r>
+    </w:p>
+    <w:p>
+      <w:pPr>
+        <w:rPr>
+          <w:rFonts w:hint="default"/>
+          <w:lang w:val="pt-BR"/>
+        </w:rPr>
+      </w:pPr>
+    </w:p>
+    <w:p>
+      <w:pPr>
+        <w:rPr>
+          <w:rFonts w:hint="default"/>
+          <w:lang w:val="pt-BR"/>
+        </w:rPr>
+      </w:pPr>
+      <w:r>
+        <w:rPr>
+          <w:rFonts w:hint="default"/>
+          <w:lang w:val="pt-BR"/>
+        </w:rPr>
+        <w:t>Dica 3: organize alguns arquivos por datas &lt;h2&gt;</w:t>
+      </w:r>
+    </w:p>
+    <w:p>
+      <w:pPr>
+        <w:rPr>
+          <w:rFonts w:hint="default"/>
+          <w:lang w:val="pt-BR"/>
+        </w:rPr>
+      </w:pPr>
+      <w:r>
+        <w:rPr>
+          <w:rFonts w:hint="default"/>
+          <w:lang w:val="pt-BR"/>
+        </w:rPr>
+        <w:t>Mesmo você organizando tudo em pastas e sub-pastas, pode acontecer em alguns casos de em uma sub-pasta ter vários arquivos, neste caso, você poderá organiza-los por data.</w:t>
+      </w:r>
+    </w:p>
+    <w:p>
+      <w:pPr>
+        <w:rPr>
+          <w:rFonts w:hint="default"/>
+          <w:lang w:val="pt-BR"/>
+        </w:rPr>
+      </w:pPr>
+      <w:r>
+        <w:rPr>
+          <w:rFonts w:hint="default"/>
+          <w:lang w:val="pt-BR"/>
+        </w:rPr>
+        <w:t>Exemplo: Em anotações de aula, mesmo que você coloque estas anotações em pastas e sub-pastas correspondestes, muitas anotações de aula podem impactar em sua organização, então, organize por datas, com por semestre ou etapas, ou os dias que foram feitas as anotações</w:t>
+      </w:r>
+    </w:p>
+    <w:p>
+      <w:pPr>
+        <w:rPr>
+          <w:rFonts w:hint="default"/>
+          <w:lang w:val="pt-BR"/>
+        </w:rPr>
+      </w:pPr>
+    </w:p>
+    <w:p>
+      <w:pPr>
+        <w:rPr>
+          <w:rFonts w:hint="default"/>
+          <w:lang w:val="pt-BR"/>
+        </w:rPr>
+      </w:pPr>
+      <w:r>
+        <w:rPr>
+          <w:rFonts w:hint="default"/>
+          <w:lang w:val="pt-BR"/>
+        </w:rPr>
+        <w:t>Dica 4: Guarde seus arquivos na nuvem</w:t>
+      </w:r>
+    </w:p>
+    <w:p>
+      <w:pPr>
+        <w:rPr>
+          <w:rFonts w:hint="default"/>
+          <w:lang w:val="pt-BR"/>
+        </w:rPr>
+      </w:pPr>
+      <w:r>
+        <w:rPr>
+          <w:rFonts w:hint="default"/>
+          <w:lang w:val="pt-BR"/>
+        </w:rPr>
+        <w:t>Isso pode ser muito bom porque, se acontecer algo com seu computador, seus arquivos estarem salvos na nuvem, e também será útil se você querer acessar estes arquivos mas não estiver com seu computador, você poderá acesa-los com seu celular, além disso, se você fizer uma alteração em um arquivo que está sincronizado com a nuvem, se você estiver com o app da nuvem instalado em seu computador, ele será automaticamente atualizado também na nuvem.</w:t>
+      </w:r>
+    </w:p>
+    <w:p>
+      <w:pPr>
+        <w:rPr>
+          <w:rFonts w:hint="default"/>
+          <w:lang w:val="pt-BR"/>
+        </w:rPr>
+      </w:pPr>
+      <w:r>
+        <w:rPr>
+          <w:rFonts w:hint="default"/>
+          <w:lang w:val="pt-BR"/>
+        </w:rPr>
+        <w:t>Apps de armazenamento em nuvem recomendados:</w:t>
+      </w:r>
+    </w:p>
+    <w:p>
+      <w:pPr>
+        <w:rPr>
+          <w:rFonts w:hint="default"/>
+          <w:lang w:val="pt-BR"/>
+        </w:rPr>
+      </w:pPr>
+    </w:p>
+    <w:p>
+      <w:pPr>
+        <w:rPr>
+          <w:rFonts w:hint="default"/>
+          <w:lang w:val="pt-BR"/>
+        </w:rPr>
+      </w:pPr>
+      <w:r>
+        <w:rPr>
+          <w:rFonts w:hint="default"/>
+          <w:lang w:val="pt-BR"/>
+        </w:rPr>
+        <w:t>&lt;ul&gt;</w:t>
+      </w:r>
+    </w:p>
+    <w:p>
+      <w:pPr>
+        <w:rPr>
+          <w:rFonts w:hint="default"/>
+          <w:lang w:val="pt-BR"/>
+        </w:rPr>
+      </w:pPr>
+      <w:r>
+        <w:rPr>
+          <w:rFonts w:hint="default"/>
+          <w:lang w:val="pt-BR"/>
+        </w:rPr>
+        <w:t>Google drive</w:t>
+      </w:r>
+    </w:p>
+    <w:p>
+      <w:pPr>
+        <w:rPr>
+          <w:rFonts w:hint="default"/>
+          <w:lang w:val="pt-BR"/>
+        </w:rPr>
+      </w:pPr>
+      <w:r>
+        <w:rPr>
+          <w:rFonts w:hint="default"/>
+          <w:lang w:val="pt-BR"/>
+        </w:rPr>
+        <w:t>One drive</w:t>
+      </w:r>
+    </w:p>
+    <w:p>
+      <w:pPr>
+        <w:rPr>
+          <w:rFonts w:hint="default"/>
+          <w:lang w:val="pt-BR"/>
+        </w:rPr>
+      </w:pPr>
+      <w:r>
+        <w:rPr>
+          <w:rFonts w:hint="default"/>
+          <w:lang w:val="pt-BR"/>
+        </w:rPr>
+        <w:t>Dropbox</w:t>
+      </w:r>
+    </w:p>
+    <w:p>
+      <w:pPr>
+        <w:rPr>
+          <w:rFonts w:hint="default"/>
+          <w:lang w:val="pt-BR"/>
+        </w:rPr>
+      </w:pPr>
+      <w:r>
+        <w:rPr>
+          <w:rFonts w:hint="default"/>
+          <w:lang w:val="pt-BR"/>
+        </w:rPr>
+        <w:t>I cloud</w:t>
+      </w:r>
+    </w:p>
+    <w:p>
+      <w:pPr>
+        <w:rPr>
+          <w:rFonts w:hint="default"/>
+          <w:lang w:val="pt-BR"/>
+        </w:rPr>
+      </w:pPr>
+      <w:r>
+        <w:rPr>
+          <w:rFonts w:hint="default"/>
+          <w:lang w:val="pt-BR"/>
+        </w:rPr>
+        <w:t>&lt;ul&gt;</w:t>
+      </w:r>
+    </w:p>
+    <w:p>
+      <w:pPr>
+        <w:rPr>
+          <w:rFonts w:hint="default"/>
+          <w:lang w:val="pt-BR"/>
+        </w:rPr>
+      </w:pPr>
+      <w:r>
+        <w:rPr>
+          <w:rFonts w:hint="default"/>
+          <w:lang w:val="pt-BR"/>
+        </w:rPr>
+        <w:t>Dica 5: Nunca tenha arquivos em sua área de trabalho, mas crie atalhos.</w:t>
+      </w:r>
+    </w:p>
+    <w:p>
+      <w:pPr>
+        <w:rPr>
+          <w:rFonts w:hint="default"/>
+          <w:lang w:val="pt-BR"/>
+        </w:rPr>
+      </w:pPr>
+      <w:r>
+        <w:rPr>
+          <w:rFonts w:hint="default"/>
+          <w:lang w:val="pt-BR"/>
+        </w:rPr>
+        <w:t>Deixar arquivos na área de trabalho pode ser útil, mas pode ser difícil organiza-los lá, então, em vez de criar e deixar os arquivos em sua área de trabalho, após organiza-los em pastas e sub-pastas, é só ir até este arquivo e criar um atalho para ele, assim, você poderá colocar este atalho na área de trabalho, assim, você deixa seus arquivos mais organizados em seu computador e além disso poderá abrir os arquivos que você</w:t>
+      </w:r>
       <w:bookmarkStart w:id="0" w:name="_GoBack"/>
       <w:bookmarkEnd w:id="0"/>
+      <w:r>
+        <w:rPr>
+          <w:rFonts w:hint="default"/>
+          <w:lang w:val="pt-BR"/>
+        </w:rPr>
+        <w:t xml:space="preserve"> mais usa muito mais rapidamente</w:t>
+      </w:r>
     </w:p>
     <w:sectPr>
       <w:pgSz w:w="11906" w:h="16838"/>
@@ -21,7 +496,7 @@
   <w:docDefaults>
     <w:rPrDefault>
       <w:rPr>
-        <w:rFonts w:asciiTheme="minorHAnsi" w:hAnsiTheme="minorHAnsi" w:eastAsiaTheme="minorEastAsia" w:cstheme="minorBidi"/>
+        <w:rFonts w:ascii="Times New Roman" w:hAnsi="Times New Roman" w:eastAsia="SimSun" w:cs="Times New Roman"/>
       </w:rPr>
     </w:rPrDefault>
     <w:pPrDefault/>
@@ -130,7 +605,7 @@
     <w:lsdException w:unhideWhenUsed="0" w:uiPriority="0" w:semiHidden="0" w:name="HTML Sample"/>
     <w:lsdException w:unhideWhenUsed="0" w:uiPriority="0" w:semiHidden="0" w:name="HTML Typewriter"/>
     <w:lsdException w:unhideWhenUsed="0" w:uiPriority="0" w:semiHidden="0" w:name="HTML Variable"/>
-    <w:lsdException w:unhideWhenUsed="0" w:uiPriority="0" w:name="Normal Table"/>
+    <w:lsdException w:qFormat="1" w:unhideWhenUsed="0" w:uiPriority="0" w:name="Normal Table"/>
     <w:lsdException w:unhideWhenUsed="0" w:uiPriority="0" w:semiHidden="0" w:name="annotation subject"/>
     <w:lsdException w:unhideWhenUsed="0" w:uiPriority="0" w:semiHidden="0" w:name="Table Simple 1"/>
     <w:lsdException w:unhideWhenUsed="0" w:uiPriority="0" w:semiHidden="0" w:name="Table Simple 2"/>
@@ -196,6 +671,7 @@
   <w:style w:type="table" w:default="1" w:styleId="3">
     <w:name w:val="Normal Table"/>
     <w:semiHidden/>
+    <w:qFormat/>
     <w:uiPriority w:val="0"/>
     <w:tblPr>
       <w:tblCellMar>
@@ -205,6 +681,15 @@
         <w:right w:w="108" w:type="dxa"/>
       </w:tblCellMar>
     </w:tblPr>
+  </w:style>
+  <w:style w:type="character" w:styleId="4">
+    <w:name w:val="Hyperlink"/>
+    <w:basedOn w:val="2"/>
+    <w:uiPriority w:val="0"/>
+    <w:rPr>
+      <w:color w:val="0000FF"/>
+      <w:u w:val="single"/>
+    </w:rPr>
   </w:style>
 </w:styles>
 </file>

</xml_diff>

<commit_message>
finalizado o script do artigo sobre organização de pastas em seu computador
</commit_message>
<xml_diff>
--- a/outros artigos/organização das pastas em seu computador/conteudo.docx
+++ b/outros artigos/organização das pastas em seu computador/conteudo.docx
@@ -131,7 +131,7 @@
           <w:rFonts w:hint="default"/>
           <w:lang w:val="pt-BR"/>
         </w:rPr>
-        <w:t>Quem nunca olhou em seu computador e viu vários arquivos na sua área de trabalho e não sabe onde encontrar o arquivo que você precisa? Isso pode afetar muito sua produtividade no estudo ou no trabalho, por que a organização ajuda muito na produtividade, então, neste artigo vou te dar algumas dicas muito úteis e te dar exemplo de como você pode organizar seus arquivos no computador de melhor forma</w:t>
+        <w:t>Quem nunca olhou em seu computador e viu vários arquivos na sua área de trabalho e não sabe onde encontrar o arquivo que você precisa? Isso pode afetar muito sua produtividade no estudo ou no trabalho, então, neste artigo vou te dar algumas dicas muito úteis e te dar exemplo de como você pode organizar seus arquivos no computador de melhor forma e ser mais organizado e produtivo.</w:t>
       </w:r>
       <w:r>
         <w:rPr>
@@ -167,23 +167,31 @@
           <w:rFonts w:hint="default"/>
           <w:lang w:val="pt-BR"/>
         </w:rPr>
-        <w:t>Deixar todos os seus arquivos na pasta de documentos no computador não é uma boa maneira de organizar seus arquivos, então, todos os seus arquivos devem ficar em pastas que correspondem ao assunto e objetivo daquele arquivo, nenhum arquivo deve ficar em uma pasta aleatória, tudo devera ficar em seu lugar respectivo.</w:t>
-      </w:r>
-    </w:p>
-    <w:p>
-      <w:pPr>
-        <w:rPr>
-          <w:rFonts w:hint="default"/>
-          <w:lang w:val="pt-BR"/>
-        </w:rPr>
-      </w:pPr>
-      <w:r>
-        <w:rPr>
-          <w:rFonts w:hint="default"/>
-          <w:lang w:val="pt-BR"/>
-        </w:rPr>
-        <w:t>Exemplo: imagine um estudante que guarda suas tarefas de casa no computador, em vez de ele apenas colocar a sua tarefa nos milhares de arquivos de uma pasta, com assuntos diferentes e objetivos diferentes, ele poderá criar uma pasta apenas destinado a trabalhos de casa, e colocará dentro de outra pasta da matéria do trabalho de casa, assim, quando ele precisar rever o seu trabalho de casa, será muito mais fácil encontra-lo.</w:t>
-      </w:r>
+        <w:t>Deixar todos os seus arquivos na pasta de documentos no computador não é uma boa maneira de organizar seus arquivos, então, todos os seus arquivos devem ficar em pastas que correspondem ao assunto e objetivo daquele arquivo, nenhum arquivo deve ficar em uma pasta aleatória, tudo deverá ficar em seu lugar respectivo.</w:t>
+      </w:r>
+    </w:p>
+    <w:p>
+      <w:pPr>
+        <w:rPr>
+          <w:rFonts w:hint="default"/>
+          <w:lang w:val="pt-BR"/>
+        </w:rPr>
+      </w:pPr>
+      <w:r>
+        <w:rPr>
+          <w:rFonts w:hint="default"/>
+          <w:lang w:val="pt-BR"/>
+        </w:rPr>
+        <w:t>Exemplo: imagine um estudante que guarda suas tarefas de casa no computador, em vez de ele apenas colocar a sua tarefa nos milhares de arquivos da pasta documentos, ele poderá criar uma pasta apenas destinado a trabalhos de casa, e colocará dentro dentro outra pasta destinada a matéria do trabalho de casa, assim, quando ele precisar rever o seu trabalho de casa, será muito mais fácil encontra-lo.</w:t>
+      </w:r>
+    </w:p>
+    <w:p>
+      <w:pPr>
+        <w:rPr>
+          <w:rFonts w:hint="default"/>
+          <w:lang w:val="pt-BR"/>
+        </w:rPr>
+      </w:pPr>
     </w:p>
     <w:p>
       <w:pPr>
@@ -220,23 +228,31 @@
           <w:rFonts w:hint="default"/>
           <w:lang w:val="pt-BR"/>
         </w:rPr>
-        <w:t>Isso é muito importante pois, colocando um nome adequado para aquele arquivo, se precisarmos usar o campo de busca do computador para acha-lo, irá ser bem mais fácil, pois, se sabermos o assunto do arquivos que queremos achar, é só pesquisar por aquele assunto, e se o nome do arquivo corresponder ao seu assunto, acharemos este arquivo rapidamente; não precisamos colocar 50 letras em um titulo de um arquivo e detalhado no titulo, apenas colocar um titulo que o identifica que mais rápido e que o ajude e encontra-lo mais rapidamente.</w:t>
-      </w:r>
-    </w:p>
-    <w:p>
-      <w:pPr>
-        <w:rPr>
-          <w:rFonts w:hint="default"/>
-          <w:lang w:val="pt-BR"/>
-        </w:rPr>
-      </w:pPr>
-      <w:r>
-        <w:rPr>
-          <w:rFonts w:hint="default"/>
-          <w:lang w:val="pt-BR"/>
-        </w:rPr>
-        <w:t>Exemplo: No caso de um trabalhador, quando ele for salvar um arquivo, se ele colocar o nome do assunto do arquivo e a qual projeto ele pertence, ele achará bem mais fácil este arquivo quando ele precisar dele.</w:t>
-      </w:r>
+        <w:t>Isso é muito importante pois, colocando um nome adequado para aquele arquivo,  irá ser bem mais fácil organiza-lo e acha-lo, pois, se sabermos o assunto do arquivos que queremos achar, é só pesquisar por aquele assunto, e se o nome do arquivo corresponder ao seu assunto, acharemos este arquivo rapidamente; não precisamos colocar 50 letras em um titulo de um arquivo e detalhado no titulo, apenas colocar um titulo que o identifica que mais rápido e que o ajude e encontra-lo mais rapidamente.</w:t>
+      </w:r>
+    </w:p>
+    <w:p>
+      <w:pPr>
+        <w:rPr>
+          <w:rFonts w:hint="default"/>
+          <w:lang w:val="pt-BR"/>
+        </w:rPr>
+      </w:pPr>
+      <w:r>
+        <w:rPr>
+          <w:rFonts w:hint="default"/>
+          <w:lang w:val="pt-BR"/>
+        </w:rPr>
+        <w:t>Exemplo: De novo um exemplo de estudante, quando ele fizer um trabalho de casa de geografia sobre os relevos do Brasil, se ele colocar no nome do arquivo que aquele é o seu trabalho de Geografia sobre os relevos do Brasil, ele irá encontra-lo mais rapidamente e saberá para que serve aquele arquivo.</w:t>
+      </w:r>
+    </w:p>
+    <w:p>
+      <w:pPr>
+        <w:rPr>
+          <w:rFonts w:hint="default"/>
+          <w:lang w:val="pt-BR"/>
+        </w:rPr>
+      </w:pPr>
     </w:p>
     <w:p>
       <w:pPr>
@@ -273,22 +289,45 @@
           <w:rFonts w:hint="default"/>
           <w:lang w:val="pt-BR"/>
         </w:rPr>
-        <w:t>Mesmo você organizando tudo em pastas e sub-pastas, pode acontecer em alguns casos de em uma sub-pasta ter vários arquivos, neste caso, você poderá organiza-los por data.</w:t>
-      </w:r>
-    </w:p>
-    <w:p>
-      <w:pPr>
-        <w:rPr>
-          <w:rFonts w:hint="default"/>
-          <w:lang w:val="pt-BR"/>
-        </w:rPr>
-      </w:pPr>
-      <w:r>
-        <w:rPr>
-          <w:rFonts w:hint="default"/>
-          <w:lang w:val="pt-BR"/>
-        </w:rPr>
-        <w:t>Exemplo: Em anotações de aula, mesmo que você coloque estas anotações em pastas e sub-pastas correspondestes, muitas anotações de aula podem impactar em sua organização, então, organize por datas, com por semestre ou etapas, ou os dias que foram feitas as anotações</w:t>
+        <w:t>Mesmo você organizando tudo em pastas e sub-pastas e colocando um nome adequado aos seus arquivos, pode acontecer em alguns casos de em uma sub-pasta ter vários arquivos, neste caso, você poderá organiza-los por data.</w:t>
+      </w:r>
+    </w:p>
+    <w:p>
+      <w:pPr>
+        <w:rPr>
+          <w:rFonts w:hint="default"/>
+          <w:lang w:val="pt-BR"/>
+        </w:rPr>
+      </w:pPr>
+      <w:r>
+        <w:rPr>
+          <w:rFonts w:hint="default"/>
+          <w:lang w:val="pt-BR"/>
+        </w:rPr>
+        <w:t>Exemplo: Em anotações de aula, mesmo que você coloque estas anotações em na pasta de escola e na sub-pasta de anotações, pode ser difícil encontrar a anotação que você necessita, então, organize por datas, com por semestre ou etapas, ou os dias ou semanas que pertencem as anotações.</w:t>
+      </w:r>
+    </w:p>
+    <w:p>
+      <w:pPr>
+        <w:rPr>
+          <w:rFonts w:hint="default"/>
+          <w:lang w:val="pt-BR"/>
+        </w:rPr>
+      </w:pPr>
+    </w:p>
+    <w:p>
+      <w:pPr>
+        <w:rPr>
+          <w:rFonts w:hint="default"/>
+          <w:lang w:val="pt-BR"/>
+        </w:rPr>
+      </w:pPr>
+      <w:r>
+        <w:rPr>
+          <w:rFonts w:hint="default"/>
+          <w:lang w:val="pt-BR"/>
+        </w:rPr>
+        <w:t>✅</w:t>
       </w:r>
     </w:p>
     <w:p>
@@ -326,22 +365,22 @@
           <w:rFonts w:hint="default"/>
           <w:lang w:val="pt-BR"/>
         </w:rPr>
-        <w:t>Isso pode ser muito bom porque, se acontecer algo com seu computador, seus arquivos estarem salvos na nuvem, e também será útil se você querer acessar estes arquivos mas não estiver com seu computador, você poderá acesa-los com seu celular, além disso, se você fizer uma alteração em um arquivo que está sincronizado com a nuvem, se você estiver com o app da nuvem instalado em seu computador, ele será automaticamente atualizado também na nuvem.</w:t>
-      </w:r>
-    </w:p>
-    <w:p>
-      <w:pPr>
-        <w:rPr>
-          <w:rFonts w:hint="default"/>
-          <w:lang w:val="pt-BR"/>
-        </w:rPr>
-      </w:pPr>
-      <w:r>
-        <w:rPr>
-          <w:rFonts w:hint="default"/>
-          <w:lang w:val="pt-BR"/>
-        </w:rPr>
-        <w:t>Apps de armazenamento em nuvem recomendados:</w:t>
+        <w:t>Isso pode ser muito bom por que, se você precisar de um arquivo que está em seu computador, mesmo se você não estiver com ele naquele exato momento, se este arquivo estiver salvo na nuvem, você poderá acesa-lo de outro dispositivo. também irá ser útil por que, se acontecer alguma coisa com seu computador, seu arquivo estará salvo e seguro na nuvem</w:t>
+      </w:r>
+    </w:p>
+    <w:p>
+      <w:pPr>
+        <w:rPr>
+          <w:rFonts w:hint="default"/>
+          <w:lang w:val="pt-BR"/>
+        </w:rPr>
+      </w:pPr>
+      <w:r>
+        <w:rPr>
+          <w:rFonts w:hint="default"/>
+          <w:lang w:val="pt-BR"/>
+        </w:rPr>
+        <w:t>Apps de armazenamento em nuvem que eu te recomendo:</w:t>
       </w:r>
     </w:p>
     <w:p>
@@ -449,6 +488,14 @@
           <w:lang w:val="pt-BR"/>
         </w:rPr>
       </w:pPr>
+    </w:p>
+    <w:p>
+      <w:pPr>
+        <w:rPr>
+          <w:rFonts w:hint="default"/>
+          <w:lang w:val="pt-BR"/>
+        </w:rPr>
+      </w:pPr>
       <w:r>
         <w:rPr>
           <w:rFonts w:hint="default"/>
@@ -469,7 +516,89 @@
           <w:rFonts w:hint="default"/>
           <w:lang w:val="pt-BR"/>
         </w:rPr>
-        <w:t>Deixar arquivos na área de trabalho pode ser útil, mas pode ser difícil organiza-los lá, então, em vez de criar e deixar os arquivos em sua área de trabalho, após organiza-los em pastas e sub-pastas, é só ir até este arquivo e criar um atalho para ele, assim, você poderá colocar este atalho na área de trabalho, assim, você deixa seus arquivos mais organizados em seu computador e além disso poderá abrir os arquivos que você</w:t>
+        <w:t>Se você salvar todos os seus arquivos na pasta de área de trabalho em seu computador, poderá chegar uma hora em que ficará tanto arquivo em sua área de trabalho que você pode demorar mais tempo do que deveria para encontrar um arquivo que você precise, e Você poderá acabar ficando estressado pelo quanto de arquivos que há em sua área de trabalho, que por sinal é a primeira coisa que você vê em seu computador ao liga-lo, então, em vez de salvar os seus arquivos na área de trabalho, organize-os nas outras pastas como a dos documentos, imagens, vídeos, etc..., e depois crie um atalho para o arquivo que você quer acessar em sua área de trabalho, assim, quando não precisar mais que aquele arquivo fique na área de trabalho, é só apagar o seu atalho, que o arquivo original continuará organizado nas outras pastas de seu computador.</w:t>
+      </w:r>
+    </w:p>
+    <w:p>
+      <w:pPr>
+        <w:rPr>
+          <w:rFonts w:hint="default"/>
+          <w:lang w:val="pt-BR"/>
+        </w:rPr>
+      </w:pPr>
+    </w:p>
+    <w:p>
+      <w:pPr>
+        <w:rPr>
+          <w:rFonts w:hint="default"/>
+          <w:lang w:val="pt-BR"/>
+        </w:rPr>
+      </w:pPr>
+      <w:r>
+        <w:rPr>
+          <w:rFonts w:hint="default"/>
+          <w:lang w:val="pt-BR"/>
+        </w:rPr>
+        <w:t>Vídeo sobre este assunto recomendado:</w:t>
+      </w:r>
+    </w:p>
+    <w:p>
+      <w:pPr>
+        <w:rPr>
+          <w:rFonts w:hint="default"/>
+          <w:lang w:val="pt-BR"/>
+        </w:rPr>
+      </w:pPr>
+      <w:r>
+        <w:rPr>
+          <w:rFonts w:hint="default"/>
+          <w:lang w:val="pt-BR"/>
+        </w:rPr>
+        <w:fldChar w:fldCharType="begin"/>
+      </w:r>
+      <w:r>
+        <w:rPr>
+          <w:rFonts w:hint="default"/>
+          <w:lang w:val="pt-BR"/>
+        </w:rPr>
+        <w:instrText xml:space="preserve"> HYPERLINK "https://youtu.be/bKjRKZxr-KY" </w:instrText>
+      </w:r>
+      <w:r>
+        <w:rPr>
+          <w:rFonts w:hint="default"/>
+          <w:lang w:val="pt-BR"/>
+        </w:rPr>
+        <w:fldChar w:fldCharType="separate"/>
+      </w:r>
+      <w:r>
+        <w:rPr>
+          <w:rStyle w:val="4"/>
+          <w:rFonts w:hint="default"/>
+          <w:lang w:val="pt-BR"/>
+        </w:rPr>
+        <w:t>https://youtu.be/bKjRKZxr-KY</w:t>
+      </w:r>
+      <w:r>
+        <w:rPr>
+          <w:rFonts w:hint="default"/>
+          <w:lang w:val="pt-BR"/>
+        </w:rPr>
+        <w:fldChar w:fldCharType="end"/>
+      </w:r>
+    </w:p>
+    <w:p>
+      <w:pPr>
+        <w:rPr>
+          <w:rFonts w:hint="default"/>
+          <w:lang w:val="pt-BR"/>
+        </w:rPr>
+      </w:pPr>
+      <w:r>
+        <w:rPr>
+          <w:rFonts w:hint="default"/>
+          <w:lang w:val="pt-BR"/>
+        </w:rPr>
+        <w:t>[vai ser do jeito que voce aperta e ve o video na sua própia pragina, link “embed</w:t>
       </w:r>
       <w:bookmarkStart w:id="0" w:name="_GoBack"/>
       <w:bookmarkEnd w:id="0"/>
@@ -478,7 +607,7 @@
           <w:rFonts w:hint="default"/>
           <w:lang w:val="pt-BR"/>
         </w:rPr>
-        <w:t xml:space="preserve"> mais usa muito mais rapidamente</w:t>
+        <w:t>”]</w:t>
       </w:r>
     </w:p>
     <w:sectPr>

</xml_diff>

<commit_message>
criação e inicio do html e css do artigo 1
</commit_message>
<xml_diff>
--- a/outros artigos/organização das pastas em seu computador/conteudo.docx
+++ b/outros artigos/organização das pastas em seu computador/conteudo.docx
@@ -16,6 +16,8 @@
         </w:rPr>
         <w:t>[Texto de um sub-site 1]</w:t>
       </w:r>
+      <w:bookmarkStart w:id="0" w:name="_GoBack"/>
+      <w:bookmarkEnd w:id="0"/>
     </w:p>
     <w:p>
       <w:pPr>
@@ -100,15 +102,57 @@
       <w:pPr>
         <w:rPr>
           <w:rFonts w:hint="default"/>
-          <w:lang w:val="pt-BR"/>
-        </w:rPr>
-      </w:pPr>
-      <w:r>
-        <w:rPr>
-          <w:rFonts w:hint="default"/>
-          <w:lang w:val="pt-BR"/>
-        </w:rPr>
-        <w:t>Organização de pastas no seu computador &lt;h1&gt;</w:t>
+          <w:sz w:val="36"/>
+          <w:szCs w:val="36"/>
+          <w:lang w:val="pt-BR"/>
+        </w:rPr>
+      </w:pPr>
+      <w:r>
+        <w:rPr>
+          <w:rFonts w:hint="default"/>
+          <w:sz w:val="36"/>
+          <w:szCs w:val="36"/>
+          <w:lang w:val="pt-BR"/>
+        </w:rPr>
+        <w:t>+ Organização</w:t>
+      </w:r>
+    </w:p>
+    <w:p>
+      <w:pPr>
+        <w:rPr>
+          <w:rFonts w:hint="default"/>
+          <w:lang w:val="pt-BR"/>
+        </w:rPr>
+      </w:pPr>
+      <w:r>
+        <w:rPr>
+          <w:rFonts w:hint="default"/>
+          <w:lang w:val="pt-BR"/>
+        </w:rPr>
+        <w:t>Sua vida mais organizada e produtiva</w:t>
+      </w:r>
+    </w:p>
+    <w:p>
+      <w:pPr>
+        <w:rPr>
+          <w:rFonts w:hint="default"/>
+          <w:lang w:val="pt-BR"/>
+        </w:rPr>
+      </w:pPr>
+    </w:p>
+    <w:p>
+      <w:pPr>
+        <w:rPr>
+          <w:rFonts w:hint="default"/>
+          <w:lang w:val="pt-BR"/>
+        </w:rPr>
+      </w:pPr>
+      <w:r>
+        <w:rPr>
+          <w:rFonts w:hint="default"/>
+          <w:lang w:val="pt-BR"/>
+        </w:rPr>
+        <w:t>Como organizar seus arquivos em seu computador &lt;h1&gt;</w:t>
       </w:r>
     </w:p>
     <w:p>
@@ -598,16 +642,7 @@
           <w:rFonts w:hint="default"/>
           <w:lang w:val="pt-BR"/>
         </w:rPr>
-        <w:t>[vai ser do jeito que voce aperta e ve o video na sua própia pragina, link “embed</w:t>
-      </w:r>
-      <w:bookmarkStart w:id="0" w:name="_GoBack"/>
-      <w:bookmarkEnd w:id="0"/>
-      <w:r>
-        <w:rPr>
-          <w:rFonts w:hint="default"/>
-          <w:lang w:val="pt-BR"/>
-        </w:rPr>
-        <w:t>”]</w:t>
+        <w:t>[vai ser do jeito que voce aperta e ve o video na sua própia pragina, link “embed”]</w:t>
       </w:r>
     </w:p>
     <w:sectPr>

</xml_diff>